<commit_message>
Added triggers to documentation
</commit_message>
<xml_diff>
--- a/documentation/SQl_server_Ивайло_Руменове.docx
+++ b/documentation/SQl_server_Ивайло_Руменове.docx
@@ -770,7 +770,11 @@
     <w:sdt>
       <w:sdtPr>
         <w:rPr>
-          <w:lang w:val="en-GB"/>
+          <w:rFonts w:ascii="Times New Roman" w:eastAsia="Calibri" w:hAnsi="Times New Roman" w:cstheme="minorBidi"/>
+          <w:color w:val="auto"/>
+          <w:sz w:val="26"/>
+          <w:szCs w:val="22"/>
+          <w:lang w:val="en-GB" w:eastAsia="en-US"/>
         </w:rPr>
         <w:id w:val="1381909813"/>
         <w:docPartObj>
@@ -780,13 +784,8 @@
       </w:sdtPr>
       <w:sdtEndPr>
         <w:rPr>
-          <w:rFonts w:ascii="Times New Roman" w:eastAsia="Calibri" w:hAnsi="Times New Roman" w:cstheme="minorBidi"/>
           <w:b/>
           <w:bCs/>
-          <w:color w:val="auto"/>
-          <w:sz w:val="26"/>
-          <w:szCs w:val="22"/>
-          <w:lang w:eastAsia="en-US"/>
         </w:rPr>
       </w:sdtEndPr>
       <w:sdtContent>
@@ -808,7 +807,13 @@
               <w:tab w:val="right" w:leader="dot" w:pos="9016"/>
             </w:tabs>
             <w:rPr>
+              <w:rFonts w:asciiTheme="minorHAnsi" w:eastAsiaTheme="minorEastAsia" w:hAnsiTheme="minorHAnsi"/>
               <w:noProof/>
+              <w:kern w:val="2"/>
+              <w:sz w:val="24"/>
+              <w:szCs w:val="24"/>
+              <w:lang w:eastAsia="bg-BG"/>
+              <w14:ligatures w14:val="standardContextual"/>
             </w:rPr>
           </w:pPr>
           <w:r>
@@ -820,7 +825,7 @@
           <w:r>
             <w:fldChar w:fldCharType="separate"/>
           </w:r>
-          <w:hyperlink w:anchor="_Toc162786025" w:history="1">
+          <w:hyperlink w:anchor="_Toc169525189" w:history="1">
             <w:r>
               <w:rPr>
                 <w:rStyle w:val="Hyperlink"/>
@@ -855,7 +860,7 @@
                 <w:noProof/>
                 <w:webHidden/>
               </w:rPr>
-              <w:instrText xml:space="preserve"> PAGEREF _Toc162786025 \h </w:instrText>
+              <w:instrText xml:space="preserve"> PAGEREF _Toc169525189 \h </w:instrText>
             </w:r>
             <w:r>
               <w:rPr>
@@ -893,10 +898,16 @@
               <w:tab w:val="right" w:leader="dot" w:pos="9016"/>
             </w:tabs>
             <w:rPr>
+              <w:rFonts w:asciiTheme="minorHAnsi" w:eastAsiaTheme="minorEastAsia" w:hAnsiTheme="minorHAnsi"/>
               <w:noProof/>
+              <w:kern w:val="2"/>
+              <w:sz w:val="24"/>
+              <w:szCs w:val="24"/>
+              <w:lang w:eastAsia="bg-BG"/>
+              <w14:ligatures w14:val="standardContextual"/>
             </w:rPr>
           </w:pPr>
-          <w:hyperlink w:anchor="_Toc162786026" w:history="1">
+          <w:hyperlink w:anchor="_Toc169525190" w:history="1">
             <w:r>
               <w:rPr>
                 <w:rStyle w:val="Hyperlink"/>
@@ -923,7 +934,7 @@
                 <w:noProof/>
                 <w:webHidden/>
               </w:rPr>
-              <w:instrText xml:space="preserve"> PAGEREF _Toc162786026 \h </w:instrText>
+              <w:instrText xml:space="preserve"> PAGEREF _Toc169525190 \h </w:instrText>
             </w:r>
             <w:r>
               <w:rPr>
@@ -961,10 +972,16 @@
               <w:tab w:val="right" w:leader="dot" w:pos="9016"/>
             </w:tabs>
             <w:rPr>
+              <w:rFonts w:asciiTheme="minorHAnsi" w:eastAsiaTheme="minorEastAsia" w:hAnsiTheme="minorHAnsi"/>
               <w:noProof/>
+              <w:kern w:val="2"/>
+              <w:sz w:val="24"/>
+              <w:szCs w:val="24"/>
+              <w:lang w:eastAsia="bg-BG"/>
+              <w14:ligatures w14:val="standardContextual"/>
             </w:rPr>
           </w:pPr>
-          <w:hyperlink w:anchor="_Toc162786027" w:history="1">
+          <w:hyperlink w:anchor="_Toc169525191" w:history="1">
             <w:r>
               <w:rPr>
                 <w:rStyle w:val="Hyperlink"/>
@@ -1007,7 +1024,7 @@
                 <w:noProof/>
                 <w:webHidden/>
               </w:rPr>
-              <w:instrText xml:space="preserve"> PAGEREF _Toc162786027 \h </w:instrText>
+              <w:instrText xml:space="preserve"> PAGEREF _Toc169525191 \h </w:instrText>
             </w:r>
             <w:r>
               <w:rPr>
@@ -1045,10 +1062,16 @@
               <w:tab w:val="right" w:leader="dot" w:pos="9016"/>
             </w:tabs>
             <w:rPr>
+              <w:rFonts w:asciiTheme="minorHAnsi" w:eastAsiaTheme="minorEastAsia" w:hAnsiTheme="minorHAnsi"/>
               <w:noProof/>
+              <w:kern w:val="2"/>
+              <w:sz w:val="24"/>
+              <w:szCs w:val="24"/>
+              <w:lang w:eastAsia="bg-BG"/>
+              <w14:ligatures w14:val="standardContextual"/>
             </w:rPr>
           </w:pPr>
-          <w:hyperlink w:anchor="_Toc162786028" w:history="1">
+          <w:hyperlink w:anchor="_Toc169525192" w:history="1">
             <w:r>
               <w:rPr>
                 <w:rStyle w:val="Hyperlink"/>
@@ -1075,7 +1098,7 @@
                 <w:noProof/>
                 <w:webHidden/>
               </w:rPr>
-              <w:instrText xml:space="preserve"> PAGEREF _Toc162786028 \h </w:instrText>
+              <w:instrText xml:space="preserve"> PAGEREF _Toc169525192 \h </w:instrText>
             </w:r>
             <w:r>
               <w:rPr>
@@ -1113,10 +1136,16 @@
               <w:tab w:val="right" w:leader="dot" w:pos="9016"/>
             </w:tabs>
             <w:rPr>
+              <w:rFonts w:asciiTheme="minorHAnsi" w:eastAsiaTheme="minorEastAsia" w:hAnsiTheme="minorHAnsi"/>
               <w:noProof/>
+              <w:kern w:val="2"/>
+              <w:sz w:val="24"/>
+              <w:szCs w:val="24"/>
+              <w:lang w:eastAsia="bg-BG"/>
+              <w14:ligatures w14:val="standardContextual"/>
             </w:rPr>
           </w:pPr>
-          <w:hyperlink w:anchor="_Toc162786029" w:history="1">
+          <w:hyperlink w:anchor="_Toc169525193" w:history="1">
             <w:r>
               <w:rPr>
                 <w:rStyle w:val="Hyperlink"/>
@@ -1143,7 +1172,7 @@
                 <w:noProof/>
                 <w:webHidden/>
               </w:rPr>
-              <w:instrText xml:space="preserve"> PAGEREF _Toc162786029 \h </w:instrText>
+              <w:instrText xml:space="preserve"> PAGEREF _Toc169525193 \h </w:instrText>
             </w:r>
             <w:r>
               <w:rPr>
@@ -1181,10 +1210,16 @@
               <w:tab w:val="right" w:leader="dot" w:pos="9016"/>
             </w:tabs>
             <w:rPr>
+              <w:rFonts w:asciiTheme="minorHAnsi" w:eastAsiaTheme="minorEastAsia" w:hAnsiTheme="minorHAnsi"/>
               <w:noProof/>
+              <w:kern w:val="2"/>
+              <w:sz w:val="24"/>
+              <w:szCs w:val="24"/>
+              <w:lang w:eastAsia="bg-BG"/>
+              <w14:ligatures w14:val="standardContextual"/>
             </w:rPr>
           </w:pPr>
-          <w:hyperlink w:anchor="_Toc162786030" w:history="1">
+          <w:hyperlink w:anchor="_Toc169525194" w:history="1">
             <w:r>
               <w:rPr>
                 <w:rStyle w:val="Hyperlink"/>
@@ -1211,7 +1246,7 @@
                 <w:noProof/>
                 <w:webHidden/>
               </w:rPr>
-              <w:instrText xml:space="preserve"> PAGEREF _Toc162786030 \h </w:instrText>
+              <w:instrText xml:space="preserve"> PAGEREF _Toc169525194 \h </w:instrText>
             </w:r>
             <w:r>
               <w:rPr>
@@ -1244,21 +1279,27 @@
         </w:p>
         <w:p>
           <w:pPr>
-            <w:pStyle w:val="TOC1"/>
+            <w:pStyle w:val="TOC2"/>
             <w:tabs>
               <w:tab w:val="right" w:leader="dot" w:pos="9016"/>
             </w:tabs>
             <w:rPr>
+              <w:rFonts w:asciiTheme="minorHAnsi" w:eastAsiaTheme="minorEastAsia" w:hAnsiTheme="minorHAnsi"/>
               <w:noProof/>
+              <w:kern w:val="2"/>
+              <w:sz w:val="24"/>
+              <w:szCs w:val="24"/>
+              <w:lang w:eastAsia="bg-BG"/>
+              <w14:ligatures w14:val="standardContextual"/>
             </w:rPr>
           </w:pPr>
-          <w:hyperlink w:anchor="_Toc162786031" w:history="1">
+          <w:hyperlink w:anchor="_Toc169525195" w:history="1">
             <w:r>
               <w:rPr>
                 <w:rStyle w:val="Hyperlink"/>
                 <w:noProof/>
               </w:rPr>
-              <w:t>Справки</w:t>
+              <w:t>Тригери</w:t>
             </w:r>
             <w:r>
               <w:rPr>
@@ -1279,7 +1320,7 @@
                 <w:noProof/>
                 <w:webHidden/>
               </w:rPr>
-              <w:instrText xml:space="preserve"> PAGEREF _Toc162786031 \h </w:instrText>
+              <w:instrText xml:space="preserve"> PAGEREF _Toc169525195 \h </w:instrText>
             </w:r>
             <w:r>
               <w:rPr>
@@ -1311,6 +1352,80 @@
           </w:hyperlink>
         </w:p>
         <w:p>
+          <w:pPr>
+            <w:pStyle w:val="TOC1"/>
+            <w:tabs>
+              <w:tab w:val="right" w:leader="dot" w:pos="9016"/>
+            </w:tabs>
+            <w:rPr>
+              <w:rFonts w:asciiTheme="minorHAnsi" w:eastAsiaTheme="minorEastAsia" w:hAnsiTheme="minorHAnsi"/>
+              <w:noProof/>
+              <w:kern w:val="2"/>
+              <w:sz w:val="24"/>
+              <w:szCs w:val="24"/>
+              <w:lang w:eastAsia="bg-BG"/>
+              <w14:ligatures w14:val="standardContextual"/>
+            </w:rPr>
+          </w:pPr>
+          <w:hyperlink w:anchor="_Toc169525196" w:history="1">
+            <w:r>
+              <w:rPr>
+                <w:rStyle w:val="Hyperlink"/>
+                <w:noProof/>
+              </w:rPr>
+              <w:t>Справки</w:t>
+            </w:r>
+            <w:r>
+              <w:rPr>
+                <w:noProof/>
+                <w:webHidden/>
+              </w:rPr>
+              <w:tab/>
+            </w:r>
+            <w:r>
+              <w:rPr>
+                <w:noProof/>
+                <w:webHidden/>
+              </w:rPr>
+              <w:fldChar w:fldCharType="begin"/>
+            </w:r>
+            <w:r>
+              <w:rPr>
+                <w:noProof/>
+                <w:webHidden/>
+              </w:rPr>
+              <w:instrText xml:space="preserve"> PAGEREF _Toc169525196 \h </w:instrText>
+            </w:r>
+            <w:r>
+              <w:rPr>
+                <w:noProof/>
+                <w:webHidden/>
+              </w:rPr>
+            </w:r>
+            <w:r>
+              <w:rPr>
+                <w:noProof/>
+                <w:webHidden/>
+              </w:rPr>
+              <w:fldChar w:fldCharType="separate"/>
+            </w:r>
+            <w:r>
+              <w:rPr>
+                <w:noProof/>
+                <w:webHidden/>
+              </w:rPr>
+              <w:t>16</w:t>
+            </w:r>
+            <w:r>
+              <w:rPr>
+                <w:noProof/>
+                <w:webHidden/>
+              </w:rPr>
+              <w:fldChar w:fldCharType="end"/>
+            </w:r>
+          </w:hyperlink>
+        </w:p>
+        <w:p>
           <w:r>
             <w:rPr>
               <w:b/>
@@ -1341,7 +1456,7 @@
       <w:pPr>
         <w:pStyle w:val="Heading1"/>
       </w:pPr>
-      <w:bookmarkStart w:id="0" w:name="_Toc162786025"/>
+      <w:bookmarkStart w:id="0" w:name="_Toc169525189"/>
       <w:r>
         <w:rPr>
           <w:noProof/>
@@ -1431,7 +1546,7 @@
       <w:pPr>
         <w:pStyle w:val="Heading1"/>
       </w:pPr>
-      <w:bookmarkStart w:id="1" w:name="_Toc162786026"/>
+      <w:bookmarkStart w:id="1" w:name="_Toc169525190"/>
       <w:r>
         <w:rPr>
           <w:noProof/>
@@ -1528,7 +1643,7 @@
           <w:lang w:val="en-US"/>
         </w:rPr>
       </w:pPr>
-      <w:bookmarkStart w:id="2" w:name="_Toc162786027"/>
+      <w:bookmarkStart w:id="2" w:name="_Toc169525191"/>
       <w:r>
         <w:rPr>
           <w:lang w:val="en-GB"/>
@@ -4284,7 +4399,7 @@
       <w:pPr>
         <w:pStyle w:val="Heading2"/>
       </w:pPr>
-      <w:bookmarkStart w:id="3" w:name="_Toc162786028"/>
+      <w:bookmarkStart w:id="3" w:name="_Toc169525192"/>
       <w:r>
         <w:lastRenderedPageBreak/>
         <w:t>Скрипт за вписване</w:t>
@@ -5159,7 +5274,15 @@
       </w:r>
       <w:proofErr w:type="spellEnd"/>
       <w:r>
-        <w:t xml:space="preserve">(@taskId as INT, @taskName </w:t>
+        <w:t xml:space="preserve">(@taskId </w:t>
+      </w:r>
+      <w:proofErr w:type="spellStart"/>
+      <w:r>
+        <w:t>as</w:t>
+      </w:r>
+      <w:proofErr w:type="spellEnd"/>
+      <w:r>
+        <w:t xml:space="preserve"> INT, @taskName </w:t>
       </w:r>
       <w:proofErr w:type="spellStart"/>
       <w:r>
@@ -5737,7 +5860,7 @@
       <w:pPr>
         <w:pStyle w:val="Heading2"/>
       </w:pPr>
-      <w:bookmarkStart w:id="4" w:name="_Toc162786029"/>
+      <w:bookmarkStart w:id="4" w:name="_Toc169525193"/>
       <w:r>
         <w:lastRenderedPageBreak/>
         <w:t xml:space="preserve">Скриптове за изтриване на </w:t>
@@ -6024,7 +6147,7 @@
       <w:pPr>
         <w:pStyle w:val="Heading1"/>
       </w:pPr>
-      <w:bookmarkStart w:id="5" w:name="_Toc162786030"/>
+      <w:bookmarkStart w:id="5" w:name="_Toc169525194"/>
       <w:r>
         <w:t xml:space="preserve">Програмен код на </w:t>
       </w:r>
@@ -9074,8 +9197,294 @@
         <w:t>'</w:t>
       </w:r>
     </w:p>
+    <w:p>
+      <w:pPr>
+        <w:pStyle w:val="Heading2"/>
+      </w:pPr>
+    </w:p>
+    <w:p>
+      <w:pPr>
+        <w:pStyle w:val="Heading2"/>
+      </w:pPr>
+    </w:p>
+    <w:p>
+      <w:pPr>
+        <w:pStyle w:val="Heading2"/>
+      </w:pPr>
+      <w:bookmarkStart w:id="6" w:name="_Toc169525195"/>
+      <w:r>
+        <w:t>Тригери</w:t>
+      </w:r>
+      <w:bookmarkEnd w:id="6"/>
+    </w:p>
+    <w:p>
+      <w:pPr>
+        <w:ind w:firstLine="0"/>
+      </w:pPr>
+      <w:r>
+        <w:t>Тригер за актуализиране на наличното количество при добавяне на продажба</w:t>
+      </w:r>
+    </w:p>
+    <w:p>
+      <w:pPr>
+        <w:ind w:firstLine="0"/>
+      </w:pPr>
+    </w:p>
+    <w:p>
+      <w:r>
+        <w:t xml:space="preserve">CREATE TRIGGER </w:t>
+      </w:r>
+      <w:proofErr w:type="spellStart"/>
+      <w:r>
+        <w:t>trg_UpdateStockOnSale</w:t>
+      </w:r>
+      <w:proofErr w:type="spellEnd"/>
+    </w:p>
+    <w:p>
+      <w:r>
+        <w:t xml:space="preserve">ON </w:t>
+      </w:r>
+      <w:proofErr w:type="spellStart"/>
+      <w:r>
+        <w:t>Sold_Products</w:t>
+      </w:r>
+      <w:proofErr w:type="spellEnd"/>
+    </w:p>
+    <w:p>
+      <w:r>
+        <w:t>AFTER INSERT</w:t>
+      </w:r>
+    </w:p>
+    <w:p>
+      <w:r>
+        <w:t>AS</w:t>
+      </w:r>
+    </w:p>
+    <w:p>
+      <w:r>
+        <w:t>BEGIN</w:t>
+      </w:r>
+    </w:p>
+    <w:p>
+      <w:r>
+        <w:t xml:space="preserve">    DECLARE @stock_id INT, @quantity INT;</w:t>
+      </w:r>
+    </w:p>
+    <w:p>
+      <w:r>
+        <w:t xml:space="preserve">    SELECT @stock_id = </w:t>
+      </w:r>
+      <w:proofErr w:type="spellStart"/>
+      <w:r>
+        <w:t>stock_id</w:t>
+      </w:r>
+      <w:proofErr w:type="spellEnd"/>
+      <w:r>
+        <w:t xml:space="preserve">, @quantity = </w:t>
+      </w:r>
+      <w:proofErr w:type="spellStart"/>
+      <w:r>
+        <w:t>quantity</w:t>
+      </w:r>
+      <w:proofErr w:type="spellEnd"/>
+      <w:r>
+        <w:t xml:space="preserve"> FROM </w:t>
+      </w:r>
+      <w:proofErr w:type="spellStart"/>
+      <w:r>
+        <w:t>inserted</w:t>
+      </w:r>
+      <w:proofErr w:type="spellEnd"/>
+      <w:r>
+        <w:t>;</w:t>
+      </w:r>
+    </w:p>
+    <w:p/>
+    <w:p>
+      <w:r>
+        <w:t xml:space="preserve">    UPDATE </w:t>
+      </w:r>
+      <w:proofErr w:type="spellStart"/>
+      <w:r>
+        <w:t>Stocks</w:t>
+      </w:r>
+      <w:proofErr w:type="spellEnd"/>
+    </w:p>
+    <w:p>
+      <w:r>
+        <w:t xml:space="preserve">    SET </w:t>
+      </w:r>
+      <w:proofErr w:type="spellStart"/>
+      <w:r>
+        <w:t>available_quantity</w:t>
+      </w:r>
+      <w:proofErr w:type="spellEnd"/>
+      <w:r>
+        <w:t xml:space="preserve"> = </w:t>
+      </w:r>
+      <w:proofErr w:type="spellStart"/>
+      <w:r>
+        <w:t>available_quantity</w:t>
+      </w:r>
+      <w:proofErr w:type="spellEnd"/>
+      <w:r>
+        <w:t xml:space="preserve"> - @quantity</w:t>
+      </w:r>
+    </w:p>
+    <w:p>
+      <w:r>
+        <w:t xml:space="preserve">    WHERE </w:t>
+      </w:r>
+      <w:proofErr w:type="spellStart"/>
+      <w:r>
+        <w:t>stock_id</w:t>
+      </w:r>
+      <w:proofErr w:type="spellEnd"/>
+      <w:r>
+        <w:t xml:space="preserve"> = @stock_id;</w:t>
+      </w:r>
+    </w:p>
+    <w:p>
+      <w:r>
+        <w:t>END;</w:t>
+      </w:r>
+    </w:p>
+    <w:p/>
+    <w:p>
+      <w:pPr>
+        <w:ind w:firstLine="0"/>
+      </w:pPr>
+      <w:r>
+        <w:t>Тригер за проверка при изтриване на продажба</w:t>
+      </w:r>
+    </w:p>
+    <w:p>
+      <w:pPr>
+        <w:ind w:firstLine="0"/>
+      </w:pPr>
+    </w:p>
+    <w:p>
+      <w:r>
+        <w:t xml:space="preserve">CREATE TRIGGER </w:t>
+      </w:r>
+      <w:proofErr w:type="spellStart"/>
+      <w:r>
+        <w:t>trg_CheckStockBeforeDelete</w:t>
+      </w:r>
+      <w:proofErr w:type="spellEnd"/>
+    </w:p>
+    <w:p>
+      <w:r>
+        <w:t xml:space="preserve">ON </w:t>
+      </w:r>
+      <w:proofErr w:type="spellStart"/>
+      <w:r>
+        <w:t>Sold_Products</w:t>
+      </w:r>
+      <w:proofErr w:type="spellEnd"/>
+    </w:p>
+    <w:p>
+      <w:r>
+        <w:t>BEFORE DELETE</w:t>
+      </w:r>
+    </w:p>
+    <w:p>
+      <w:r>
+        <w:t>AS</w:t>
+      </w:r>
+    </w:p>
+    <w:p>
+      <w:r>
+        <w:t>BEGIN</w:t>
+      </w:r>
+    </w:p>
+    <w:p>
+      <w:r>
+        <w:t xml:space="preserve">    DECLARE @stock_id INT, @quantity INT;</w:t>
+      </w:r>
+    </w:p>
+    <w:p>
+      <w:r>
+        <w:t xml:space="preserve">    SELECT @stock_id = </w:t>
+      </w:r>
+      <w:proofErr w:type="spellStart"/>
+      <w:r>
+        <w:t>stock_id</w:t>
+      </w:r>
+      <w:proofErr w:type="spellEnd"/>
+      <w:r>
+        <w:t xml:space="preserve">, @quantity = </w:t>
+      </w:r>
+      <w:proofErr w:type="spellStart"/>
+      <w:r>
+        <w:t>quantity</w:t>
+      </w:r>
+      <w:proofErr w:type="spellEnd"/>
+      <w:r>
+        <w:t xml:space="preserve"> FROM </w:t>
+      </w:r>
+      <w:proofErr w:type="spellStart"/>
+      <w:r>
+        <w:t>deleted</w:t>
+      </w:r>
+      <w:proofErr w:type="spellEnd"/>
+      <w:r>
+        <w:t>;</w:t>
+      </w:r>
+    </w:p>
+    <w:p/>
+    <w:p>
+      <w:r>
+        <w:t xml:space="preserve">    UPDATE </w:t>
+      </w:r>
+      <w:proofErr w:type="spellStart"/>
+      <w:r>
+        <w:t>Stocks</w:t>
+      </w:r>
+      <w:proofErr w:type="spellEnd"/>
+    </w:p>
+    <w:p>
+      <w:r>
+        <w:t xml:space="preserve">    SET </w:t>
+      </w:r>
+      <w:proofErr w:type="spellStart"/>
+      <w:r>
+        <w:t>available_quantity</w:t>
+      </w:r>
+      <w:proofErr w:type="spellEnd"/>
+      <w:r>
+        <w:t xml:space="preserve"> = </w:t>
+      </w:r>
+      <w:proofErr w:type="spellStart"/>
+      <w:r>
+        <w:t>available_quantity</w:t>
+      </w:r>
+      <w:proofErr w:type="spellEnd"/>
+      <w:r>
+        <w:t xml:space="preserve"> + @quantity</w:t>
+      </w:r>
+    </w:p>
+    <w:p>
+      <w:r>
+        <w:t xml:space="preserve">    WHERE </w:t>
+      </w:r>
+      <w:proofErr w:type="spellStart"/>
+      <w:r>
+        <w:t>stock_id</w:t>
+      </w:r>
+      <w:proofErr w:type="spellEnd"/>
+      <w:r>
+        <w:t xml:space="preserve"> = @stock_id;</w:t>
+      </w:r>
+    </w:p>
+    <w:p>
+      <w:r>
+        <w:t>END;</w:t>
+      </w:r>
+    </w:p>
     <w:p/>
     <w:p/>
+    <w:p/>
     <w:p>
       <w:pPr>
         <w:rPr>
@@ -9087,12 +9496,12 @@
       <w:pPr>
         <w:pStyle w:val="Heading1"/>
       </w:pPr>
-      <w:bookmarkStart w:id="6" w:name="_Toc162786031"/>
+      <w:bookmarkStart w:id="7" w:name="_Toc169525196"/>
       <w:r>
         <w:lastRenderedPageBreak/>
         <w:t>Справки</w:t>
       </w:r>
-      <w:bookmarkEnd w:id="6"/>
+      <w:bookmarkEnd w:id="7"/>
     </w:p>
     <w:p>
       <w:pPr>
@@ -9278,7 +9687,15 @@
         </w:rPr>
       </w:pPr>
       <w:r>
-        <w:t xml:space="preserve">order by </w:t>
+        <w:t xml:space="preserve">order </w:t>
+      </w:r>
+      <w:proofErr w:type="spellStart"/>
+      <w:r>
+        <w:t>by</w:t>
+      </w:r>
+      <w:proofErr w:type="spellEnd"/>
+      <w:r>
+        <w:t xml:space="preserve"> </w:t>
       </w:r>
       <w:proofErr w:type="spellStart"/>
       <w:r>
@@ -9512,7 +9929,6 @@
         <w:t xml:space="preserve">, pj.name as </w:t>
       </w:r>
       <w:proofErr w:type="spellStart"/>
-      <w:proofErr w:type="gramStart"/>
       <w:r>
         <w:rPr>
           <w:rFonts w:asciiTheme="minorHAnsi" w:hAnsiTheme="minorHAnsi"/>
@@ -9521,7 +9937,6 @@
         <w:t>projectName</w:t>
       </w:r>
       <w:proofErr w:type="spellEnd"/>
-      <w:proofErr w:type="gramEnd"/>
     </w:p>
     <w:p>
       <w:pPr>
@@ -10524,13 +10939,7 @@
         <w:rPr>
           <w:lang w:val="en-GB"/>
         </w:rPr>
-        <w:t>get</w:t>
-      </w:r>
-      <w:r>
-        <w:rPr>
-          <w:lang w:val="en-GB"/>
-        </w:rPr>
-        <w:t>All</w:t>
+        <w:t>getAll</w:t>
       </w:r>
       <w:r>
         <w:rPr>
@@ -11251,10 +11660,6 @@
     <w:p>
       <w:pPr>
         <w:ind w:firstLine="0"/>
-        <w:rPr>
-          <w:rFonts w:asciiTheme="minorHAnsi" w:hAnsiTheme="minorHAnsi"/>
-          <w:lang w:val="en-GB"/>
-        </w:rPr>
       </w:pPr>
     </w:p>
     <w:sectPr>

</xml_diff>